<commit_message>
added the flowchart diagram
</commit_message>
<xml_diff>
--- a/Sjablonen/Luuk/Sjabloon 3 - Ontwerpen van software.docx
+++ b/Sjablonen/Luuk/Sjabloon 3 - Ontwerpen van software.docx
@@ -1,6 +1,6 @@
 
 <file path=word/document.xml><?xml version="1.0" encoding="utf-8"?>
-<w:document xmlns:wpc="http://schemas.microsoft.com/office/word/2010/wordprocessingCanvas" xmlns:cx="http://schemas.microsoft.com/office/drawing/2014/chartex" xmlns:cx1="http://schemas.microsoft.com/office/drawing/2015/9/8/chartex" xmlns:cx2="http://schemas.microsoft.com/office/drawing/2015/10/21/chartex" xmlns:cx3="http://schemas.microsoft.com/office/drawing/2016/5/9/chartex" xmlns:cx4="http://schemas.microsoft.com/office/drawing/2016/5/10/chartex" xmlns:cx5="http://schemas.microsoft.com/office/drawing/2016/5/11/chartex" xmlns:cx6="http://schemas.microsoft.com/office/drawing/2016/5/12/chartex" xmlns:cx7="http://schemas.microsoft.com/office/drawing/2016/5/13/chartex" xmlns:cx8="http://schemas.microsoft.com/office/drawing/2016/5/14/chartex" xmlns:mc="http://schemas.openxmlformats.org/markup-compatibility/2006" xmlns:aink="http://schemas.microsoft.com/office/drawing/2016/ink" xmlns:am3d="http://schemas.microsoft.com/office/drawing/2017/model3d" xmlns:o="urn:schemas-microsoft-com:office:office" xmlns:oel="http://schemas.microsoft.com/office/2019/extlst" xmlns:r="http://schemas.openxmlformats.org/officeDocument/2006/relationships" xmlns:m="http://schemas.openxmlformats.org/officeDocument/2006/math" xmlns:v="urn:schemas-microsoft-com:vml" xmlns:wp14="http://schemas.microsoft.com/office/word/2010/wordprocessingDrawing" xmlns:wp="http://schemas.openxmlformats.org/drawingml/2006/wordprocessingDrawing" xmlns:w10="urn:schemas-microsoft-com:office:word" xmlns:w="http://schemas.openxmlformats.org/wordprocessingml/2006/main" xmlns:w14="http://schemas.microsoft.com/office/word/2010/wordml" xmlns:w15="http://schemas.microsoft.com/office/word/2012/wordml" xmlns:w16cex="http://schemas.microsoft.com/office/word/2018/wordml/cex" xmlns:w16cid="http://schemas.microsoft.com/office/word/2016/wordml/cid" xmlns:w16="http://schemas.microsoft.com/office/word/2018/wordml" xmlns:w16du="http://schemas.microsoft.com/office/word/2023/wordml/word16du" xmlns:w16sdtdh="http://schemas.microsoft.com/office/word/2020/wordml/sdtdatahash" xmlns:w16se="http://schemas.microsoft.com/office/word/2015/wordml/symex" xmlns:wpg="http://schemas.microsoft.com/office/word/2010/wordprocessingGroup" xmlns:wpi="http://schemas.microsoft.com/office/word/2010/wordprocessingInk" xmlns:wne="http://schemas.microsoft.com/office/word/2006/wordml" xmlns:wps="http://schemas.microsoft.com/office/word/2010/wordprocessingShape" xmlns:a="http://schemas.openxmlformats.org/drawingml/2006/main" xmlns:pic="http://schemas.openxmlformats.org/drawingml/2006/picture" mc:Ignorable="w14 w15 w16se w16cid w16 w16cex w16sdtdh w16du wp14">
+<w:document xmlns:wpc="http://schemas.microsoft.com/office/word/2010/wordprocessingCanvas" xmlns:cx="http://schemas.microsoft.com/office/drawing/2014/chartex" xmlns:cx1="http://schemas.microsoft.com/office/drawing/2015/9/8/chartex" xmlns:cx2="http://schemas.microsoft.com/office/drawing/2015/10/21/chartex" xmlns:cx3="http://schemas.microsoft.com/office/drawing/2016/5/9/chartex" xmlns:cx4="http://schemas.microsoft.com/office/drawing/2016/5/10/chartex" xmlns:cx5="http://schemas.microsoft.com/office/drawing/2016/5/11/chartex" xmlns:cx6="http://schemas.microsoft.com/office/drawing/2016/5/12/chartex" xmlns:cx7="http://schemas.microsoft.com/office/drawing/2016/5/13/chartex" xmlns:cx8="http://schemas.microsoft.com/office/drawing/2016/5/14/chartex" xmlns:mc="http://schemas.openxmlformats.org/markup-compatibility/2006" xmlns:aink="http://schemas.microsoft.com/office/drawing/2016/ink" xmlns:am3d="http://schemas.microsoft.com/office/drawing/2017/model3d" xmlns:o="urn:schemas-microsoft-com:office:office" xmlns:oel="http://schemas.microsoft.com/office/2019/extlst" xmlns:r="http://schemas.openxmlformats.org/officeDocument/2006/relationships" xmlns:m="http://schemas.openxmlformats.org/officeDocument/2006/math" xmlns:v="urn:schemas-microsoft-com:vml" xmlns:wp14="http://schemas.microsoft.com/office/word/2010/wordprocessingDrawing" xmlns:wp="http://schemas.openxmlformats.org/drawingml/2006/wordprocessingDrawing" xmlns:w10="urn:schemas-microsoft-com:office:word" xmlns:w="http://schemas.openxmlformats.org/wordprocessingml/2006/main" xmlns:w14="http://schemas.microsoft.com/office/word/2010/wordml" xmlns:w15="http://schemas.microsoft.com/office/word/2012/wordml" xmlns:w16cex="http://schemas.microsoft.com/office/word/2018/wordml/cex" xmlns:w16cid="http://schemas.microsoft.com/office/word/2016/wordml/cid" xmlns:w16="http://schemas.microsoft.com/office/word/2018/wordml" xmlns:w16du="http://schemas.microsoft.com/office/word/2023/wordml/word16du" xmlns:w16sdtdh="http://schemas.microsoft.com/office/word/2020/wordml/sdtdatahash" xmlns:w16se="http://schemas.microsoft.com/office/word/2015/wordml/symex" xmlns:wpg="http://schemas.microsoft.com/office/word/2010/wordprocessingGroup" xmlns:wpi="http://schemas.microsoft.com/office/word/2010/wordprocessingInk" xmlns:wne="http://schemas.microsoft.com/office/word/2006/wordml" xmlns:wps="http://schemas.microsoft.com/office/word/2010/wordprocessingShape" mc:Ignorable="w14 w15 w16se w16cid w16 w16cex w16sdtdh w16du wp14">
   <w:body>
     <w:p>
       <w:pPr>
@@ -91,7 +91,7 @@
           <w:noProof/>
         </w:rPr>
         <w:drawing>
-          <wp:inline distT="0" distB="0" distL="0" distR="0" wp14:anchorId="2B910EB4" wp14:editId="01E898F6">
+          <wp:inline distT="0" distB="0" distL="0" distR="0" wp14:anchorId="17612693" wp14:editId="05119C5D">
             <wp:extent cx="5760720" cy="3239135"/>
             <wp:effectExtent l="0" t="0" r="0" b="0"/>
             <wp:docPr id="1742102701" name="Afbeelding 1"/>
@@ -146,7 +146,6 @@
     <w:p>
       <w:pPr>
         <w:rPr>
-          <w:rFonts w:cs="Calibri" w:cstheme="minorAscii"/>
           <w:lang w:eastAsia="nl-NL"/>
         </w:rPr>
       </w:pPr>
@@ -155,27 +154,27 @@
           <w:noProof/>
           <w:lang w:eastAsia="nl-NL"/>
         </w:rPr>
-        <mc:AlternateContent xmlns:mc="http://schemas.openxmlformats.org/markup-compatibility/2006">
-          <mc:Choice xmlns:mc="http://schemas.openxmlformats.org/markup-compatibility/2006" Requires="wps">
-            <w:drawing xmlns:w="http://schemas.openxmlformats.org/wordprocessingml/2006/main">
-              <wp:anchor xmlns:wp14="http://schemas.microsoft.com/office/word/2010/wordprocessingDrawing" xmlns:wp="http://schemas.openxmlformats.org/drawingml/2006/wordprocessingDrawing" distT="0" distB="0" distL="114300" distR="114300" simplePos="0" relativeHeight="251660288" behindDoc="0" locked="0" layoutInCell="1" allowOverlap="1" wp14:anchorId="73EB03A1" wp14:editId="19F72CC1">
-                <wp:simplePos xmlns:wp="http://schemas.openxmlformats.org/drawingml/2006/wordprocessingDrawing" x="0" y="0"/>
-                <wp:positionH xmlns:wp="http://schemas.openxmlformats.org/drawingml/2006/wordprocessingDrawing" relativeFrom="margin">
+        <mc:AlternateContent>
+          <mc:Choice Requires="wps">
+            <w:drawing>
+              <wp:anchor distT="0" distB="0" distL="114300" distR="114300" simplePos="0" relativeHeight="251660288" behindDoc="0" locked="0" layoutInCell="1" allowOverlap="1" wp14:anchorId="0FA84FCA" wp14:editId="4709AE1B">
+                <wp:simplePos x="0" y="0"/>
+                <wp:positionH relativeFrom="margin">
                   <wp:align>left</wp:align>
                 </wp:positionH>
-                <wp:positionV xmlns:wp="http://schemas.openxmlformats.org/drawingml/2006/wordprocessingDrawing" relativeFrom="paragraph">
+                <wp:positionV relativeFrom="paragraph">
                   <wp:posOffset>28575</wp:posOffset>
                 </wp:positionV>
                 <wp:extent cx="5743575" cy="2040891"/>
                 <wp:effectExtent l="0" t="0" r="28575" b="13970"/>
-                <wp:wrapNone xmlns:wp="http://schemas.openxmlformats.org/drawingml/2006/wordprocessingDrawing"/>
-                <wp:docPr xmlns:wp="http://schemas.openxmlformats.org/drawingml/2006/wordprocessingDrawing" id="307" name="Tekstvak 2"/>
-                <wp:cNvGraphicFramePr xmlns:wp="http://schemas.openxmlformats.org/drawingml/2006/wordprocessingDrawing">
+                <wp:wrapNone/>
+                <wp:docPr id="307" name="Tekstvak 2"/>
+                <wp:cNvGraphicFramePr>
                   <a:graphicFrameLocks xmlns:a="http://schemas.openxmlformats.org/drawingml/2006/main"/>
                 </wp:cNvGraphicFramePr>
                 <a:graphic xmlns:a="http://schemas.openxmlformats.org/drawingml/2006/main">
                   <a:graphicData uri="http://schemas.microsoft.com/office/word/2010/wordprocessingShape">
-                    <wps:wsp xmlns:wps="http://schemas.microsoft.com/office/word/2010/wordprocessingShape">
+                    <wps:wsp>
                       <wps:cNvSpPr>
                         <a:spLocks noChangeArrowheads="1"/>
                       </wps:cNvSpPr>
@@ -204,8 +203,6 @@
                               <w:spacing w:before="120" w:line="276" w:lineRule="auto"/>
                               <w:rPr>
                                 <w:rFonts w:ascii="Calibri" w:hAnsi="Calibri" w:cs="Calibri"/>
-                                <w:kern w:val="0"/>
-                                <w14:ligatures xmlns:w14="http://schemas.microsoft.com/office/word/2010/wordml" w14:val="none"/>
                               </w:rPr>
                             </w:pPr>
                             <w:r>
@@ -219,7 +216,7 @@
                                 <w:rFonts w:ascii="Calibri" w:hAnsi="Calibri" w:cs="Calibri"/>
                                 <w:color w:val="000000"/>
                               </w:rPr>
-                              <w:t>Jorick Klaasen, Simon Boersma, Luuk van Norden, Daniël Freriksen, Ruben Stender, Rinze Kuizenga</w:t>
+                              <w:t>Luuk van Norden</w:t>
                             </w:r>
                           </w:p>
                           <w:p>
@@ -234,13 +231,6 @@
                                 <w:rFonts w:ascii="Calibri" w:hAnsi="Calibri" w:cs="Calibri"/>
                               </w:rPr>
                               <w:t xml:space="preserve">Gecontroleerd door (voor- en achternaam): </w:t>
-                            </w:r>
-                            <w:r>
-                              <w:rPr>
-                                <w:rFonts w:ascii="Calibri" w:hAnsi="Calibri" w:cs="Calibri"/>
-                                <w:color w:val="000000"/>
-                              </w:rPr>
-                              <w:t>Luuk van Norden</w:t>
                             </w:r>
                           </w:p>
                           <w:p>
@@ -293,16 +283,103 @@
                     </wps:wsp>
                   </a:graphicData>
                 </a:graphic>
-                <wp14:sizeRelH xmlns:wp14="http://schemas.microsoft.com/office/word/2010/wordprocessingDrawing" relativeFrom="margin">
+                <wp14:sizeRelH relativeFrom="margin">
                   <wp14:pctWidth>0</wp14:pctWidth>
                 </wp14:sizeRelH>
-                <wp14:sizeRelV xmlns:wp14="http://schemas.microsoft.com/office/word/2010/wordprocessingDrawing" relativeFrom="margin">
+                <wp14:sizeRelV relativeFrom="margin">
                   <wp14:pctHeight>20000</wp14:pctHeight>
                 </wp14:sizeRelV>
               </wp:anchor>
             </w:drawing>
           </mc:Choice>
-          <mc:Fallback/>
+          <mc:Fallback>
+            <w:pict>
+              <v:rect w14:anchorId="0FA84FCA" id="Tekstvak 2" o:spid="_x0000_s1026" style="position:absolute;margin-left:0;margin-top:2.25pt;width:452.25pt;height:160.7pt;z-index:251660288;visibility:visible;mso-wrap-style:square;mso-width-percent:0;mso-height-percent:200;mso-wrap-distance-left:9pt;mso-wrap-distance-top:0;mso-wrap-distance-right:9pt;mso-wrap-distance-bottom:0;mso-position-horizontal:left;mso-position-horizontal-relative:margin;mso-position-vertical:absolute;mso-position-vertical-relative:text;mso-width-percent:0;mso-height-percent:200;mso-width-relative:margin;mso-height-relative:margin;v-text-anchor:top" o:gfxdata="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">
+                <v:textbox style="mso-fit-shape-to-text:t">
+                  <w:txbxContent>
+                    <w:p>
+                      <w:pPr>
+                        <w:spacing w:before="120" w:line="276" w:lineRule="auto"/>
+                        <w:rPr>
+                          <w:rFonts w:ascii="Calibri" w:hAnsi="Calibri" w:cs="Calibri"/>
+                        </w:rPr>
+                      </w:pPr>
+                      <w:r>
+                        <w:rPr>
+                          <w:rFonts w:ascii="Calibri" w:hAnsi="Calibri" w:cs="Calibri"/>
+                        </w:rPr>
+                        <w:t xml:space="preserve">Geschreven door (voor- en achternaam): </w:t>
+                      </w:r>
+                      <w:r>
+                        <w:rPr>
+                          <w:rFonts w:ascii="Calibri" w:hAnsi="Calibri" w:cs="Calibri"/>
+                          <w:color w:val="000000"/>
+                        </w:rPr>
+                        <w:t>Luuk van Norden</w:t>
+                      </w:r>
+                    </w:p>
+                    <w:p>
+                      <w:pPr>
+                        <w:spacing w:before="120" w:line="276" w:lineRule="auto"/>
+                        <w:rPr>
+                          <w:rFonts w:ascii="Calibri" w:hAnsi="Calibri" w:cs="Calibri"/>
+                        </w:rPr>
+                      </w:pPr>
+                      <w:r>
+                        <w:rPr>
+                          <w:rFonts w:ascii="Calibri" w:hAnsi="Calibri" w:cs="Calibri"/>
+                        </w:rPr>
+                        <w:t xml:space="preserve">Gecontroleerd door (voor- en achternaam): </w:t>
+                      </w:r>
+                    </w:p>
+                    <w:p>
+                      <w:pPr>
+                        <w:spacing w:before="120" w:line="276" w:lineRule="auto"/>
+                        <w:rPr>
+                          <w:rFonts w:ascii="Calibri" w:hAnsi="Calibri" w:cs="Calibri"/>
+                        </w:rPr>
+                      </w:pPr>
+                      <w:r>
+                        <w:rPr>
+                          <w:rFonts w:ascii="Calibri" w:hAnsi="Calibri" w:cs="Calibri"/>
+                        </w:rPr>
+                        <w:t xml:space="preserve">Datum: </w:t>
+                      </w:r>
+                      <w:r>
+                        <w:rPr>
+                          <w:rFonts w:ascii="Calibri" w:hAnsi="Calibri" w:cs="Calibri"/>
+                          <w:color w:val="000000"/>
+                        </w:rPr>
+                        <w:t>09/12/24</w:t>
+                      </w:r>
+                    </w:p>
+                    <w:p>
+                      <w:pPr>
+                        <w:spacing w:before="120" w:line="276" w:lineRule="auto"/>
+                        <w:rPr>
+                          <w:rFonts w:ascii="Calibri" w:hAnsi="Calibri" w:cs="Calibri"/>
+                        </w:rPr>
+                      </w:pPr>
+                      <w:r>
+                        <w:rPr>
+                          <w:rFonts w:ascii="Calibri" w:hAnsi="Calibri" w:cs="Calibri"/>
+                        </w:rPr>
+                        <w:t xml:space="preserve">Versie: </w:t>
+                      </w:r>
+                      <w:r>
+                        <w:rPr>
+                          <w:rFonts w:ascii="Calibri" w:hAnsi="Calibri" w:cs="Calibri"/>
+                          <w:color w:val="000000"/>
+                        </w:rPr>
+                        <w:t>1</w:t>
+                      </w:r>
+                    </w:p>
+                  </w:txbxContent>
+                </v:textbox>
+                <w10:wrap anchorx="margin"/>
+              </v:rect>
+            </w:pict>
+          </mc:Fallback>
         </mc:AlternateContent>
       </w:r>
     </w:p>
@@ -332,30 +409,25 @@
     </w:p>
     <w:sdt>
       <w:sdtPr>
+        <w:rPr>
+          <w:rFonts w:asciiTheme="minorHAnsi" w:eastAsiaTheme="minorEastAsia" w:hAnsiTheme="minorHAnsi" w:cstheme="minorBidi"/>
+          <w:b/>
+          <w:bCs/>
+          <w:color w:val="auto"/>
+          <w:sz w:val="22"/>
+          <w:szCs w:val="22"/>
+          <w:lang w:eastAsia="en-US"/>
+        </w:rPr>
         <w:id w:val="8652402"/>
         <w:docPartObj>
           <w:docPartGallery w:val="Table of Contents"/>
           <w:docPartUnique/>
         </w:docPartObj>
-        <w:rPr>
-          <w:rFonts w:ascii="Calibri" w:hAnsi="Calibri" w:eastAsia="Calibri" w:cs="" w:asciiTheme="minorAscii" w:hAnsiTheme="minorAscii" w:eastAsiaTheme="minorAscii" w:cstheme="minorBidi"/>
-          <w:b w:val="1"/>
-          <w:bCs w:val="1"/>
-          <w:color w:val="auto"/>
-          <w:sz w:val="22"/>
-          <w:szCs w:val="22"/>
-          <w:lang w:eastAsia="en-US"/>
-        </w:rPr>
       </w:sdtPr>
       <w:sdtEndPr>
         <w:rPr>
-          <w:rFonts w:ascii="Calibri" w:hAnsi="Calibri" w:eastAsia="Calibri" w:cs="" w:asciiTheme="minorAscii" w:hAnsiTheme="minorAscii" w:eastAsiaTheme="minorAscii" w:cstheme="minorBidi"/>
           <w:b w:val="0"/>
           <w:bCs w:val="0"/>
-          <w:color w:val="auto"/>
-          <w:sz w:val="22"/>
-          <w:szCs w:val="22"/>
-          <w:lang w:eastAsia="en-US"/>
         </w:rPr>
       </w:sdtEndPr>
       <w:sdtContent>
@@ -392,7 +464,7 @@
           <w:r>
             <w:fldChar w:fldCharType="separate"/>
           </w:r>
-          <w:hyperlink w:history="1" w:anchor="_Toc182471328">
+          <w:hyperlink w:anchor="_Toc182471328" w:history="1">
             <w:r>
               <w:rPr>
                 <w:rStyle w:val="Hyperlink"/>
@@ -466,7 +538,7 @@
               <w14:ligatures w14:val="standardContextual"/>
             </w:rPr>
           </w:pPr>
-          <w:hyperlink w:history="1" w:anchor="_Toc182471329">
+          <w:hyperlink w:anchor="_Toc182471329" w:history="1">
             <w:r>
               <w:rPr>
                 <w:rStyle w:val="Hyperlink"/>
@@ -540,7 +612,7 @@
               <w14:ligatures w14:val="standardContextual"/>
             </w:rPr>
           </w:pPr>
-          <w:hyperlink w:history="1" w:anchor="_Toc182471330">
+          <w:hyperlink w:anchor="_Toc182471330" w:history="1">
             <w:r>
               <w:rPr>
                 <w:rStyle w:val="Hyperlink"/>
@@ -614,7 +686,7 @@
               <w14:ligatures w14:val="standardContextual"/>
             </w:rPr>
           </w:pPr>
-          <w:hyperlink w:history="1" w:anchor="_Toc182471331">
+          <w:hyperlink w:anchor="_Toc182471331" w:history="1">
             <w:r>
               <w:rPr>
                 <w:rStyle w:val="Hyperlink"/>
@@ -689,7 +761,7 @@
               <w14:ligatures w14:val="standardContextual"/>
             </w:rPr>
           </w:pPr>
-          <w:hyperlink w:history="1" w:anchor="_Toc182471332">
+          <w:hyperlink w:anchor="_Toc182471332" w:history="1">
             <w:r>
               <w:rPr>
                 <w:rStyle w:val="Hyperlink"/>
@@ -763,7 +835,7 @@
               <w14:ligatures w14:val="standardContextual"/>
             </w:rPr>
           </w:pPr>
-          <w:hyperlink w:history="1" w:anchor="_Toc182471333">
+          <w:hyperlink w:anchor="_Toc182471333" w:history="1">
             <w:r>
               <w:rPr>
                 <w:rStyle w:val="Hyperlink"/>
@@ -849,7 +921,7 @@
       <w:pPr>
         <w:pStyle w:val="Kop1"/>
       </w:pPr>
-      <w:bookmarkStart w:name="_Toc182471328" w:id="0"/>
+      <w:bookmarkStart w:id="0" w:name="_Toc182471328"/>
       <w:r>
         <w:lastRenderedPageBreak/>
         <w:t>Inleiding</w:t>
@@ -1004,7 +1076,7 @@
       <w:pPr>
         <w:pStyle w:val="Kop1"/>
       </w:pPr>
-      <w:bookmarkStart w:name="_Toc182471329" w:id="1"/>
+      <w:bookmarkStart w:id="1" w:name="_Toc182471329"/>
       <w:r>
         <w:lastRenderedPageBreak/>
         <w:t>User</w:t>
@@ -1079,28 +1151,65 @@
           <w:lang w:eastAsia="nl-NL"/>
         </w:rPr>
       </w:pPr>
-    </w:p>
-    <w:p>
-      <w:pPr>
+      <w:r>
         <w:rPr>
           <w:rFonts w:cstheme="minorHAnsi"/>
           <w:lang w:eastAsia="nl-NL"/>
         </w:rPr>
-      </w:pPr>
-    </w:p>
-    <w:p>
-      <w:pPr>
-        <w:spacing w:after="200" w:line="276" w:lineRule="auto"/>
+        <w:t>US3 Room Modi</w:t>
+      </w:r>
+      <w:r>
         <w:rPr>
           <w:rFonts w:cstheme="minorHAnsi"/>
           <w:lang w:eastAsia="nl-NL"/>
         </w:rPr>
-      </w:pPr>
-    </w:p>
-    <w:p>
-      <w:pPr>
-        <w:rPr>
-          <w:rFonts w:asciiTheme="majorHAnsi" w:hAnsiTheme="majorHAnsi" w:eastAsiaTheme="majorEastAsia" w:cstheme="minorHAnsi"/>
+        <w:t>fication</w:t>
+      </w:r>
+    </w:p>
+    <w:p>
+      <w:pPr>
+        <w:rPr>
+          <w:rFonts w:cstheme="minorHAnsi"/>
+          <w:lang w:eastAsia="nl-NL"/>
+        </w:rPr>
+      </w:pPr>
+      <w:r>
+        <w:rPr>
+          <w:rFonts w:cstheme="minorHAnsi"/>
+          <w:lang w:eastAsia="nl-NL"/>
+        </w:rPr>
+        <w:t xml:space="preserve">US6 Shotgun </w:t>
+      </w:r>
+    </w:p>
+    <w:p>
+      <w:pPr>
+        <w:rPr>
+          <w:rFonts w:cstheme="minorHAnsi"/>
+          <w:lang w:eastAsia="nl-NL"/>
+        </w:rPr>
+      </w:pPr>
+    </w:p>
+    <w:p>
+      <w:pPr>
+        <w:rPr>
+          <w:rFonts w:cstheme="minorHAnsi"/>
+          <w:lang w:eastAsia="nl-NL"/>
+        </w:rPr>
+      </w:pPr>
+    </w:p>
+    <w:p>
+      <w:pPr>
+        <w:spacing w:after="200" w:line="276" w:lineRule="auto"/>
+        <w:rPr>
+          <w:rFonts w:cstheme="minorHAnsi"/>
+          <w:lang w:eastAsia="nl-NL"/>
+        </w:rPr>
+      </w:pPr>
+    </w:p>
+    <w:p>
+      <w:pPr>
+        <w:rPr>
+          <w:rFonts w:asciiTheme="majorHAnsi" w:eastAsiaTheme="majorEastAsia" w:hAnsiTheme="majorHAnsi" w:cstheme="minorHAnsi"/>
           <w:iCs/>
           <w:color w:val="000000" w:themeColor="text1"/>
           <w:sz w:val="24"/>
@@ -1129,7 +1238,7 @@
           <w:szCs w:val="16"/>
         </w:rPr>
       </w:pPr>
-      <w:bookmarkStart w:name="_Toc182471330" w:id="2"/>
+      <w:bookmarkStart w:id="2" w:name="_Toc182471330"/>
       <w:r>
         <w:lastRenderedPageBreak/>
         <w:t xml:space="preserve">Gegevens </w:t>
@@ -1236,7 +1345,7 @@
           <w:lang w:val="en-US"/>
         </w:rPr>
       </w:pPr>
-      <w:bookmarkStart w:name="_Toc182471331" w:id="3"/>
+      <w:bookmarkStart w:id="3" w:name="_Toc182471331"/>
       <w:r>
         <w:rPr>
           <w:lang w:val="en-US"/>
@@ -1361,7 +1470,7 @@
           <w:szCs w:val="16"/>
         </w:rPr>
       </w:pPr>
-      <w:bookmarkStart w:name="_Toc182471332" w:id="4"/>
+      <w:bookmarkStart w:id="4" w:name="_Toc182471332"/>
       <w:r>
         <w:lastRenderedPageBreak/>
         <w:t xml:space="preserve">Programmalogica </w:t>
@@ -1433,19 +1542,64 @@
       </w:pPr>
       <w:r>
         <w:rPr>
-          <w:rFonts w:eastAsiaTheme="majorEastAsia" w:cstheme="minorHAnsi"/>
-          <w:iCs/>
-        </w:rPr>
-        <w:br w:type="page"/>
+          <w:noProof/>
+        </w:rPr>
+        <w:drawing>
+          <wp:inline distT="0" distB="0" distL="0" distR="0" wp14:anchorId="6AA72942" wp14:editId="56DB00A2">
+            <wp:extent cx="5760720" cy="6701790"/>
+            <wp:effectExtent l="0" t="0" r="0" b="3810"/>
+            <wp:docPr id="610327016" name="Afbeelding 2" descr="Afbeelding met diagram, schermopname, tekst, ontwerp&#10;&#10;Automatisch gegenereerde beschrijving"/>
+            <wp:cNvGraphicFramePr>
+              <a:graphicFrameLocks xmlns:a="http://schemas.openxmlformats.org/drawingml/2006/main" noChangeAspect="1"/>
+            </wp:cNvGraphicFramePr>
+            <a:graphic xmlns:a="http://schemas.openxmlformats.org/drawingml/2006/main">
+              <a:graphicData uri="http://schemas.openxmlformats.org/drawingml/2006/picture">
+                <pic:pic xmlns:pic="http://schemas.openxmlformats.org/drawingml/2006/picture">
+                  <pic:nvPicPr>
+                    <pic:cNvPr id="610327016" name="Afbeelding 2" descr="Afbeelding met diagram, schermopname, tekst, ontwerp&#10;&#10;Automatisch gegenereerde beschrijving"/>
+                    <pic:cNvPicPr>
+                      <a:picLocks noChangeAspect="1" noChangeArrowheads="1"/>
+                    </pic:cNvPicPr>
+                  </pic:nvPicPr>
+                  <pic:blipFill>
+                    <a:blip r:embed="rId12">
+                      <a:extLst>
+                        <a:ext uri="{28A0092B-C50C-407E-A947-70E740481C1C}">
+                          <a14:useLocalDpi xmlns:a14="http://schemas.microsoft.com/office/drawing/2010/main" val="0"/>
+                        </a:ext>
+                      </a:extLst>
+                    </a:blip>
+                    <a:srcRect/>
+                    <a:stretch>
+                      <a:fillRect/>
+                    </a:stretch>
+                  </pic:blipFill>
+                  <pic:spPr bwMode="auto">
+                    <a:xfrm>
+                      <a:off x="0" y="0"/>
+                      <a:ext cx="5760720" cy="6701790"/>
+                    </a:xfrm>
+                    <a:prstGeom prst="rect">
+                      <a:avLst/>
+                    </a:prstGeom>
+                    <a:noFill/>
+                    <a:ln>
+                      <a:noFill/>
+                    </a:ln>
+                  </pic:spPr>
+                </pic:pic>
+              </a:graphicData>
+            </a:graphic>
+          </wp:inline>
+        </w:drawing>
       </w:r>
     </w:p>
     <w:p>
       <w:pPr>
         <w:pStyle w:val="Kop1"/>
       </w:pPr>
-      <w:bookmarkStart w:name="_Toc182471333" w:id="5"/>
-      <w:r>
-        <w:lastRenderedPageBreak/>
+      <w:bookmarkStart w:id="5" w:name="_Toc182471333"/>
+      <w:r>
         <w:t>Privacy en Security</w:t>
       </w:r>
       <w:bookmarkEnd w:id="5"/>
@@ -1476,6 +1630,7 @@
         </w:numPr>
       </w:pPr>
       <w:r>
+        <w:lastRenderedPageBreak/>
         <w:t>Welke persoonsgegevens worden verwerkt of gebruikt?</w:t>
       </w:r>
     </w:p>
@@ -1536,9 +1691,9 @@
       </w:pPr>
     </w:p>
     <w:sectPr>
-      <w:footerReference w:type="default" r:id="rId12"/>
-      <w:headerReference w:type="first" r:id="rId13"/>
-      <w:pgSz w:w="11906" w:h="16838" w:orient="portrait"/>
+      <w:footerReference w:type="default" r:id="rId13"/>
+      <w:headerReference w:type="first" r:id="rId14"/>
+      <w:pgSz w:w="11906" w:h="16838"/>
       <w:pgMar w:top="1417" w:right="1417" w:bottom="1417" w:left="1417" w:header="708" w:footer="708" w:gutter="0"/>
       <w:cols w:space="708"/>
       <w:titlePg/>
@@ -1574,7 +1729,7 @@
 </file>
 
 <file path=word/footer1.xml><?xml version="1.0" encoding="utf-8"?>
-<w:ftr xmlns:wpc="http://schemas.microsoft.com/office/word/2010/wordprocessingCanvas" xmlns:cx="http://schemas.microsoft.com/office/drawing/2014/chartex" xmlns:cx1="http://schemas.microsoft.com/office/drawing/2015/9/8/chartex" xmlns:cx2="http://schemas.microsoft.com/office/drawing/2015/10/21/chartex" xmlns:cx3="http://schemas.microsoft.com/office/drawing/2016/5/9/chartex" xmlns:cx4="http://schemas.microsoft.com/office/drawing/2016/5/10/chartex" xmlns:cx5="http://schemas.microsoft.com/office/drawing/2016/5/11/chartex" xmlns:cx6="http://schemas.microsoft.com/office/drawing/2016/5/12/chartex" xmlns:cx7="http://schemas.microsoft.com/office/drawing/2016/5/13/chartex" xmlns:cx8="http://schemas.microsoft.com/office/drawing/2016/5/14/chartex" xmlns:mc="http://schemas.openxmlformats.org/markup-compatibility/2006" xmlns:aink="http://schemas.microsoft.com/office/drawing/2016/ink" xmlns:am3d="http://schemas.microsoft.com/office/drawing/2017/model3d" xmlns:o="urn:schemas-microsoft-com:office:office" xmlns:oel="http://schemas.microsoft.com/office/2019/extlst" xmlns:r="http://schemas.openxmlformats.org/officeDocument/2006/relationships" xmlns:m="http://schemas.openxmlformats.org/officeDocument/2006/math" xmlns:v="urn:schemas-microsoft-com:vml" xmlns:wp14="http://schemas.microsoft.com/office/word/2010/wordprocessingDrawing" xmlns:wp="http://schemas.openxmlformats.org/drawingml/2006/wordprocessingDrawing" xmlns:w10="urn:schemas-microsoft-com:office:word" xmlns:w="http://schemas.openxmlformats.org/wordprocessingml/2006/main" xmlns:w14="http://schemas.microsoft.com/office/word/2010/wordml" xmlns:w15="http://schemas.microsoft.com/office/word/2012/wordml" xmlns:w16cex="http://schemas.microsoft.com/office/word/2018/wordml/cex" xmlns:w16cid="http://schemas.microsoft.com/office/word/2016/wordml/cid" xmlns:w16="http://schemas.microsoft.com/office/word/2018/wordml" xmlns:w16du="http://schemas.microsoft.com/office/word/2023/wordml/word16du" xmlns:w16sdtdh="http://schemas.microsoft.com/office/word/2020/wordml/sdtdatahash" xmlns:w16se="http://schemas.microsoft.com/office/word/2015/wordml/symex" xmlns:wpg="http://schemas.microsoft.com/office/word/2010/wordprocessingGroup" xmlns:wpi="http://schemas.microsoft.com/office/word/2010/wordprocessingInk" xmlns:wne="http://schemas.microsoft.com/office/word/2006/wordml" xmlns:wps="http://schemas.microsoft.com/office/word/2010/wordprocessingShape" xmlns:a="http://schemas.openxmlformats.org/drawingml/2006/main" xmlns:pic="http://schemas.openxmlformats.org/drawingml/2006/picture" xmlns:a14="http://schemas.microsoft.com/office/drawing/2010/main" mc:Ignorable="w14 w15 w16se w16cid w16 w16cex w16sdtdh w16du wp14">
+<w:ftr xmlns:wpc="http://schemas.microsoft.com/office/word/2010/wordprocessingCanvas" xmlns:cx="http://schemas.microsoft.com/office/drawing/2014/chartex" xmlns:cx1="http://schemas.microsoft.com/office/drawing/2015/9/8/chartex" xmlns:cx2="http://schemas.microsoft.com/office/drawing/2015/10/21/chartex" xmlns:cx3="http://schemas.microsoft.com/office/drawing/2016/5/9/chartex" xmlns:cx4="http://schemas.microsoft.com/office/drawing/2016/5/10/chartex" xmlns:cx5="http://schemas.microsoft.com/office/drawing/2016/5/11/chartex" xmlns:cx6="http://schemas.microsoft.com/office/drawing/2016/5/12/chartex" xmlns:cx7="http://schemas.microsoft.com/office/drawing/2016/5/13/chartex" xmlns:cx8="http://schemas.microsoft.com/office/drawing/2016/5/14/chartex" xmlns:mc="http://schemas.openxmlformats.org/markup-compatibility/2006" xmlns:aink="http://schemas.microsoft.com/office/drawing/2016/ink" xmlns:am3d="http://schemas.microsoft.com/office/drawing/2017/model3d" xmlns:o="urn:schemas-microsoft-com:office:office" xmlns:oel="http://schemas.microsoft.com/office/2019/extlst" xmlns:r="http://schemas.openxmlformats.org/officeDocument/2006/relationships" xmlns:m="http://schemas.openxmlformats.org/officeDocument/2006/math" xmlns:v="urn:schemas-microsoft-com:vml" xmlns:wp14="http://schemas.microsoft.com/office/word/2010/wordprocessingDrawing" xmlns:wp="http://schemas.openxmlformats.org/drawingml/2006/wordprocessingDrawing" xmlns:w10="urn:schemas-microsoft-com:office:word" xmlns:w="http://schemas.openxmlformats.org/wordprocessingml/2006/main" xmlns:w14="http://schemas.microsoft.com/office/word/2010/wordml" xmlns:w15="http://schemas.microsoft.com/office/word/2012/wordml" xmlns:w16cex="http://schemas.microsoft.com/office/word/2018/wordml/cex" xmlns:w16cid="http://schemas.microsoft.com/office/word/2016/wordml/cid" xmlns:w16="http://schemas.microsoft.com/office/word/2018/wordml" xmlns:w16du="http://schemas.microsoft.com/office/word/2023/wordml/word16du" xmlns:w16sdtdh="http://schemas.microsoft.com/office/word/2020/wordml/sdtdatahash" xmlns:w16se="http://schemas.microsoft.com/office/word/2015/wordml/symex" xmlns:wpg="http://schemas.microsoft.com/office/word/2010/wordprocessingGroup" xmlns:wpi="http://schemas.microsoft.com/office/word/2010/wordprocessingInk" xmlns:wne="http://schemas.microsoft.com/office/word/2006/wordml" xmlns:wps="http://schemas.microsoft.com/office/word/2010/wordprocessingShape" mc:Ignorable="w14 w15 w16se w16cid w16 w16cex w16sdtdh w16du wp14">
   <w:p>
     <w:pPr>
       <w:pBdr>
@@ -1600,7 +1755,7 @@
         <w:noProof/>
       </w:rPr>
       <w:drawing>
-        <wp:anchor distT="0" distB="0" distL="114300" distR="114300" simplePos="0" relativeHeight="251659264" behindDoc="1" locked="0" layoutInCell="1" allowOverlap="1" wp14:anchorId="7ECBC626" wp14:editId="6A7D8D59">
+        <wp:anchor distT="0" distB="0" distL="114300" distR="114300" simplePos="0" relativeHeight="251659264" behindDoc="1" locked="0" layoutInCell="1" allowOverlap="1" wp14:anchorId="099D887C" wp14:editId="7B89B0AB">
           <wp:simplePos x="0" y="0"/>
           <wp:positionH relativeFrom="column">
             <wp:posOffset>-15265</wp:posOffset>
@@ -1839,7 +1994,7 @@
 </file>
 
 <file path=word/header1.xml><?xml version="1.0" encoding="utf-8"?>
-<w:hdr xmlns:wpc="http://schemas.microsoft.com/office/word/2010/wordprocessingCanvas" xmlns:cx="http://schemas.microsoft.com/office/drawing/2014/chartex" xmlns:cx1="http://schemas.microsoft.com/office/drawing/2015/9/8/chartex" xmlns:cx2="http://schemas.microsoft.com/office/drawing/2015/10/21/chartex" xmlns:cx3="http://schemas.microsoft.com/office/drawing/2016/5/9/chartex" xmlns:cx4="http://schemas.microsoft.com/office/drawing/2016/5/10/chartex" xmlns:cx5="http://schemas.microsoft.com/office/drawing/2016/5/11/chartex" xmlns:cx6="http://schemas.microsoft.com/office/drawing/2016/5/12/chartex" xmlns:cx7="http://schemas.microsoft.com/office/drawing/2016/5/13/chartex" xmlns:cx8="http://schemas.microsoft.com/office/drawing/2016/5/14/chartex" xmlns:mc="http://schemas.openxmlformats.org/markup-compatibility/2006" xmlns:aink="http://schemas.microsoft.com/office/drawing/2016/ink" xmlns:am3d="http://schemas.microsoft.com/office/drawing/2017/model3d" xmlns:o="urn:schemas-microsoft-com:office:office" xmlns:oel="http://schemas.microsoft.com/office/2019/extlst" xmlns:r="http://schemas.openxmlformats.org/officeDocument/2006/relationships" xmlns:m="http://schemas.openxmlformats.org/officeDocument/2006/math" xmlns:v="urn:schemas-microsoft-com:vml" xmlns:wp14="http://schemas.microsoft.com/office/word/2010/wordprocessingDrawing" xmlns:wp="http://schemas.openxmlformats.org/drawingml/2006/wordprocessingDrawing" xmlns:w10="urn:schemas-microsoft-com:office:word" xmlns:w="http://schemas.openxmlformats.org/wordprocessingml/2006/main" xmlns:w14="http://schemas.microsoft.com/office/word/2010/wordml" xmlns:w15="http://schemas.microsoft.com/office/word/2012/wordml" xmlns:w16cex="http://schemas.microsoft.com/office/word/2018/wordml/cex" xmlns:w16cid="http://schemas.microsoft.com/office/word/2016/wordml/cid" xmlns:w16="http://schemas.microsoft.com/office/word/2018/wordml" xmlns:w16du="http://schemas.microsoft.com/office/word/2023/wordml/word16du" xmlns:w16sdtdh="http://schemas.microsoft.com/office/word/2020/wordml/sdtdatahash" xmlns:w16se="http://schemas.microsoft.com/office/word/2015/wordml/symex" xmlns:wpg="http://schemas.microsoft.com/office/word/2010/wordprocessingGroup" xmlns:wpi="http://schemas.microsoft.com/office/word/2010/wordprocessingInk" xmlns:wne="http://schemas.microsoft.com/office/word/2006/wordml" xmlns:wps="http://schemas.microsoft.com/office/word/2010/wordprocessingShape" xmlns:a="http://schemas.openxmlformats.org/drawingml/2006/main" xmlns:pic="http://schemas.openxmlformats.org/drawingml/2006/picture" xmlns:a14="http://schemas.microsoft.com/office/drawing/2010/main" mc:Ignorable="w14 w15 w16se w16cid w16 w16cex w16sdtdh w16du wp14">
+<w:hdr xmlns:wpc="http://schemas.microsoft.com/office/word/2010/wordprocessingCanvas" xmlns:cx="http://schemas.microsoft.com/office/drawing/2014/chartex" xmlns:cx1="http://schemas.microsoft.com/office/drawing/2015/9/8/chartex" xmlns:cx2="http://schemas.microsoft.com/office/drawing/2015/10/21/chartex" xmlns:cx3="http://schemas.microsoft.com/office/drawing/2016/5/9/chartex" xmlns:cx4="http://schemas.microsoft.com/office/drawing/2016/5/10/chartex" xmlns:cx5="http://schemas.microsoft.com/office/drawing/2016/5/11/chartex" xmlns:cx6="http://schemas.microsoft.com/office/drawing/2016/5/12/chartex" xmlns:cx7="http://schemas.microsoft.com/office/drawing/2016/5/13/chartex" xmlns:cx8="http://schemas.microsoft.com/office/drawing/2016/5/14/chartex" xmlns:mc="http://schemas.openxmlformats.org/markup-compatibility/2006" xmlns:aink="http://schemas.microsoft.com/office/drawing/2016/ink" xmlns:am3d="http://schemas.microsoft.com/office/drawing/2017/model3d" xmlns:o="urn:schemas-microsoft-com:office:office" xmlns:oel="http://schemas.microsoft.com/office/2019/extlst" xmlns:r="http://schemas.openxmlformats.org/officeDocument/2006/relationships" xmlns:m="http://schemas.openxmlformats.org/officeDocument/2006/math" xmlns:v="urn:schemas-microsoft-com:vml" xmlns:wp14="http://schemas.microsoft.com/office/word/2010/wordprocessingDrawing" xmlns:wp="http://schemas.openxmlformats.org/drawingml/2006/wordprocessingDrawing" xmlns:w10="urn:schemas-microsoft-com:office:word" xmlns:w="http://schemas.openxmlformats.org/wordprocessingml/2006/main" xmlns:w14="http://schemas.microsoft.com/office/word/2010/wordml" xmlns:w15="http://schemas.microsoft.com/office/word/2012/wordml" xmlns:w16cex="http://schemas.microsoft.com/office/word/2018/wordml/cex" xmlns:w16cid="http://schemas.microsoft.com/office/word/2016/wordml/cid" xmlns:w16="http://schemas.microsoft.com/office/word/2018/wordml" xmlns:w16du="http://schemas.microsoft.com/office/word/2023/wordml/word16du" xmlns:w16sdtdh="http://schemas.microsoft.com/office/word/2020/wordml/sdtdatahash" xmlns:w16se="http://schemas.microsoft.com/office/word/2015/wordml/symex" xmlns:wpg="http://schemas.microsoft.com/office/word/2010/wordprocessingGroup" xmlns:wpi="http://schemas.microsoft.com/office/word/2010/wordprocessingInk" xmlns:wne="http://schemas.microsoft.com/office/word/2006/wordml" xmlns:wps="http://schemas.microsoft.com/office/word/2010/wordprocessingShape" mc:Ignorable="w14 w15 w16se w16cid w16 w16cex w16sdtdh w16du wp14">
   <w:p>
     <w:pPr>
       <w:pStyle w:val="Koptekst"/>
@@ -1850,7 +2005,7 @@
         <w:noProof/>
       </w:rPr>
       <w:drawing>
-        <wp:inline distT="0" distB="0" distL="0" distR="0" wp14:anchorId="03A89509" wp14:editId="756A1983">
+        <wp:inline distT="0" distB="0" distL="0" distR="0" wp14:anchorId="6C4B9617" wp14:editId="2AC9E7DE">
           <wp:extent cx="1257784" cy="494352"/>
           <wp:effectExtent l="0" t="0" r="0" b="1270"/>
           <wp:docPr id="451187015" name="Afbeelding 1" descr="Afbeelding met tekst, Lettertype, Graphics, grafische vormgeving&#10;&#10;Automatisch gegenereerde beschrijving"/>
@@ -1922,7 +2077,7 @@
         <w:ind w:left="360" w:hanging="360"/>
       </w:pPr>
       <w:rPr>
-        <w:rFonts w:hint="default" w:ascii="Calibri" w:hAnsi="Calibri"/>
+        <w:rFonts w:ascii="Calibri" w:hAnsi="Calibri" w:hint="default"/>
         <w:b w:val="0"/>
         <w:i w:val="0"/>
         <w:sz w:val="22"/>
@@ -2100,7 +2255,7 @@
         <w:ind w:left="360" w:hanging="360"/>
       </w:pPr>
       <w:rPr>
-        <w:rFonts w:hint="default" w:ascii="Wingdings" w:hAnsi="Wingdings"/>
+        <w:rFonts w:ascii="Wingdings" w:hAnsi="Wingdings" w:hint="default"/>
       </w:rPr>
     </w:lvl>
     <w:lvl w:ilvl="1" w:tplc="04130003" w:tentative="1">
@@ -2112,7 +2267,7 @@
         <w:ind w:left="1080" w:hanging="360"/>
       </w:pPr>
       <w:rPr>
-        <w:rFonts w:hint="default" w:ascii="Courier New" w:hAnsi="Courier New" w:cs="Courier New"/>
+        <w:rFonts w:ascii="Courier New" w:hAnsi="Courier New" w:cs="Courier New" w:hint="default"/>
       </w:rPr>
     </w:lvl>
     <w:lvl w:ilvl="2" w:tplc="04130005" w:tentative="1">
@@ -2124,7 +2279,7 @@
         <w:ind w:left="1800" w:hanging="360"/>
       </w:pPr>
       <w:rPr>
-        <w:rFonts w:hint="default" w:ascii="Wingdings" w:hAnsi="Wingdings"/>
+        <w:rFonts w:ascii="Wingdings" w:hAnsi="Wingdings" w:hint="default"/>
       </w:rPr>
     </w:lvl>
     <w:lvl w:ilvl="3" w:tplc="04130001" w:tentative="1">
@@ -2136,7 +2291,7 @@
         <w:ind w:left="2520" w:hanging="360"/>
       </w:pPr>
       <w:rPr>
-        <w:rFonts w:hint="default" w:ascii="Symbol" w:hAnsi="Symbol"/>
+        <w:rFonts w:ascii="Symbol" w:hAnsi="Symbol" w:hint="default"/>
       </w:rPr>
     </w:lvl>
     <w:lvl w:ilvl="4" w:tplc="04130003" w:tentative="1">
@@ -2148,7 +2303,7 @@
         <w:ind w:left="3240" w:hanging="360"/>
       </w:pPr>
       <w:rPr>
-        <w:rFonts w:hint="default" w:ascii="Courier New" w:hAnsi="Courier New" w:cs="Courier New"/>
+        <w:rFonts w:ascii="Courier New" w:hAnsi="Courier New" w:cs="Courier New" w:hint="default"/>
       </w:rPr>
     </w:lvl>
     <w:lvl w:ilvl="5" w:tplc="04130005" w:tentative="1">
@@ -2160,7 +2315,7 @@
         <w:ind w:left="3960" w:hanging="360"/>
       </w:pPr>
       <w:rPr>
-        <w:rFonts w:hint="default" w:ascii="Wingdings" w:hAnsi="Wingdings"/>
+        <w:rFonts w:ascii="Wingdings" w:hAnsi="Wingdings" w:hint="default"/>
       </w:rPr>
     </w:lvl>
     <w:lvl w:ilvl="6" w:tplc="04130001" w:tentative="1">
@@ -2172,7 +2327,7 @@
         <w:ind w:left="4680" w:hanging="360"/>
       </w:pPr>
       <w:rPr>
-        <w:rFonts w:hint="default" w:ascii="Symbol" w:hAnsi="Symbol"/>
+        <w:rFonts w:ascii="Symbol" w:hAnsi="Symbol" w:hint="default"/>
       </w:rPr>
     </w:lvl>
     <w:lvl w:ilvl="7" w:tplc="04130003" w:tentative="1">
@@ -2184,7 +2339,7 @@
         <w:ind w:left="5400" w:hanging="360"/>
       </w:pPr>
       <w:rPr>
-        <w:rFonts w:hint="default" w:ascii="Courier New" w:hAnsi="Courier New" w:cs="Courier New"/>
+        <w:rFonts w:ascii="Courier New" w:hAnsi="Courier New" w:cs="Courier New" w:hint="default"/>
       </w:rPr>
     </w:lvl>
     <w:lvl w:ilvl="8" w:tplc="04130005" w:tentative="1">
@@ -2196,7 +2351,7 @@
         <w:ind w:left="6120" w:hanging="360"/>
       </w:pPr>
       <w:rPr>
-        <w:rFonts w:hint="default" w:ascii="Wingdings" w:hAnsi="Wingdings"/>
+        <w:rFonts w:ascii="Wingdings" w:hAnsi="Wingdings" w:hint="default"/>
       </w:rPr>
     </w:lvl>
   </w:abstractNum>
@@ -2302,7 +2457,7 @@
         <w:ind w:left="360" w:hanging="360"/>
       </w:pPr>
       <w:rPr>
-        <w:rFonts w:hint="default" w:ascii="Calibri" w:hAnsi="Calibri"/>
+        <w:rFonts w:ascii="Calibri" w:hAnsi="Calibri" w:hint="default"/>
         <w:b w:val="0"/>
         <w:i w:val="0"/>
         <w:sz w:val="22"/>
@@ -2397,7 +2552,7 @@
         <w:ind w:left="1080" w:hanging="360"/>
       </w:pPr>
       <w:rPr>
-        <w:rFonts w:hint="default" w:ascii="Symbol" w:hAnsi="Symbol"/>
+        <w:rFonts w:ascii="Symbol" w:hAnsi="Symbol" w:hint="default"/>
       </w:rPr>
     </w:lvl>
     <w:lvl w:ilvl="1" w:tplc="04130003" w:tentative="1">
@@ -2409,7 +2564,7 @@
         <w:ind w:left="1800" w:hanging="360"/>
       </w:pPr>
       <w:rPr>
-        <w:rFonts w:hint="default" w:ascii="Courier New" w:hAnsi="Courier New" w:cs="Courier New"/>
+        <w:rFonts w:ascii="Courier New" w:hAnsi="Courier New" w:cs="Courier New" w:hint="default"/>
       </w:rPr>
     </w:lvl>
     <w:lvl w:ilvl="2" w:tplc="04130005" w:tentative="1">
@@ -2421,7 +2576,7 @@
         <w:ind w:left="2520" w:hanging="360"/>
       </w:pPr>
       <w:rPr>
-        <w:rFonts w:hint="default" w:ascii="Wingdings" w:hAnsi="Wingdings"/>
+        <w:rFonts w:ascii="Wingdings" w:hAnsi="Wingdings" w:hint="default"/>
       </w:rPr>
     </w:lvl>
     <w:lvl w:ilvl="3" w:tplc="04130001" w:tentative="1">
@@ -2433,7 +2588,7 @@
         <w:ind w:left="3240" w:hanging="360"/>
       </w:pPr>
       <w:rPr>
-        <w:rFonts w:hint="default" w:ascii="Symbol" w:hAnsi="Symbol"/>
+        <w:rFonts w:ascii="Symbol" w:hAnsi="Symbol" w:hint="default"/>
       </w:rPr>
     </w:lvl>
     <w:lvl w:ilvl="4" w:tplc="04130003" w:tentative="1">
@@ -2445,7 +2600,7 @@
         <w:ind w:left="3960" w:hanging="360"/>
       </w:pPr>
       <w:rPr>
-        <w:rFonts w:hint="default" w:ascii="Courier New" w:hAnsi="Courier New" w:cs="Courier New"/>
+        <w:rFonts w:ascii="Courier New" w:hAnsi="Courier New" w:cs="Courier New" w:hint="default"/>
       </w:rPr>
     </w:lvl>
     <w:lvl w:ilvl="5" w:tplc="04130005" w:tentative="1">
@@ -2457,7 +2612,7 @@
         <w:ind w:left="4680" w:hanging="360"/>
       </w:pPr>
       <w:rPr>
-        <w:rFonts w:hint="default" w:ascii="Wingdings" w:hAnsi="Wingdings"/>
+        <w:rFonts w:ascii="Wingdings" w:hAnsi="Wingdings" w:hint="default"/>
       </w:rPr>
     </w:lvl>
     <w:lvl w:ilvl="6" w:tplc="04130001" w:tentative="1">
@@ -2469,7 +2624,7 @@
         <w:ind w:left="5400" w:hanging="360"/>
       </w:pPr>
       <w:rPr>
-        <w:rFonts w:hint="default" w:ascii="Symbol" w:hAnsi="Symbol"/>
+        <w:rFonts w:ascii="Symbol" w:hAnsi="Symbol" w:hint="default"/>
       </w:rPr>
     </w:lvl>
     <w:lvl w:ilvl="7" w:tplc="04130003" w:tentative="1">
@@ -2481,7 +2636,7 @@
         <w:ind w:left="6120" w:hanging="360"/>
       </w:pPr>
       <w:rPr>
-        <w:rFonts w:hint="default" w:ascii="Courier New" w:hAnsi="Courier New" w:cs="Courier New"/>
+        <w:rFonts w:ascii="Courier New" w:hAnsi="Courier New" w:cs="Courier New" w:hint="default"/>
       </w:rPr>
     </w:lvl>
     <w:lvl w:ilvl="8" w:tplc="04130005" w:tentative="1">
@@ -2493,7 +2648,7 @@
         <w:ind w:left="6840" w:hanging="360"/>
       </w:pPr>
       <w:rPr>
-        <w:rFonts w:hint="default" w:ascii="Wingdings" w:hAnsi="Wingdings"/>
+        <w:rFonts w:ascii="Wingdings" w:hAnsi="Wingdings" w:hint="default"/>
       </w:rPr>
     </w:lvl>
   </w:abstractNum>
@@ -2510,7 +2665,7 @@
         <w:ind w:left="720" w:hanging="360"/>
       </w:pPr>
       <w:rPr>
-        <w:rFonts w:hint="default" w:ascii="Symbol" w:hAnsi="Symbol"/>
+        <w:rFonts w:ascii="Symbol" w:hAnsi="Symbol" w:hint="default"/>
       </w:rPr>
     </w:lvl>
     <w:lvl w:ilvl="1" w:tplc="10000003" w:tentative="1">
@@ -2522,7 +2677,7 @@
         <w:ind w:left="1440" w:hanging="360"/>
       </w:pPr>
       <w:rPr>
-        <w:rFonts w:hint="default" w:ascii="Courier New" w:hAnsi="Courier New" w:cs="Courier New"/>
+        <w:rFonts w:ascii="Courier New" w:hAnsi="Courier New" w:cs="Courier New" w:hint="default"/>
       </w:rPr>
     </w:lvl>
     <w:lvl w:ilvl="2" w:tplc="10000005" w:tentative="1">
@@ -2534,7 +2689,7 @@
         <w:ind w:left="2160" w:hanging="360"/>
       </w:pPr>
       <w:rPr>
-        <w:rFonts w:hint="default" w:ascii="Wingdings" w:hAnsi="Wingdings"/>
+        <w:rFonts w:ascii="Wingdings" w:hAnsi="Wingdings" w:hint="default"/>
       </w:rPr>
     </w:lvl>
     <w:lvl w:ilvl="3" w:tplc="10000001" w:tentative="1">
@@ -2546,7 +2701,7 @@
         <w:ind w:left="2880" w:hanging="360"/>
       </w:pPr>
       <w:rPr>
-        <w:rFonts w:hint="default" w:ascii="Symbol" w:hAnsi="Symbol"/>
+        <w:rFonts w:ascii="Symbol" w:hAnsi="Symbol" w:hint="default"/>
       </w:rPr>
     </w:lvl>
     <w:lvl w:ilvl="4" w:tplc="10000003" w:tentative="1">
@@ -2558,7 +2713,7 @@
         <w:ind w:left="3600" w:hanging="360"/>
       </w:pPr>
       <w:rPr>
-        <w:rFonts w:hint="default" w:ascii="Courier New" w:hAnsi="Courier New" w:cs="Courier New"/>
+        <w:rFonts w:ascii="Courier New" w:hAnsi="Courier New" w:cs="Courier New" w:hint="default"/>
       </w:rPr>
     </w:lvl>
     <w:lvl w:ilvl="5" w:tplc="10000005" w:tentative="1">
@@ -2570,7 +2725,7 @@
         <w:ind w:left="4320" w:hanging="360"/>
       </w:pPr>
       <w:rPr>
-        <w:rFonts w:hint="default" w:ascii="Wingdings" w:hAnsi="Wingdings"/>
+        <w:rFonts w:ascii="Wingdings" w:hAnsi="Wingdings" w:hint="default"/>
       </w:rPr>
     </w:lvl>
     <w:lvl w:ilvl="6" w:tplc="10000001" w:tentative="1">
@@ -2582,7 +2737,7 @@
         <w:ind w:left="5040" w:hanging="360"/>
       </w:pPr>
       <w:rPr>
-        <w:rFonts w:hint="default" w:ascii="Symbol" w:hAnsi="Symbol"/>
+        <w:rFonts w:ascii="Symbol" w:hAnsi="Symbol" w:hint="default"/>
       </w:rPr>
     </w:lvl>
     <w:lvl w:ilvl="7" w:tplc="10000003" w:tentative="1">
@@ -2594,7 +2749,7 @@
         <w:ind w:left="5760" w:hanging="360"/>
       </w:pPr>
       <w:rPr>
-        <w:rFonts w:hint="default" w:ascii="Courier New" w:hAnsi="Courier New" w:cs="Courier New"/>
+        <w:rFonts w:ascii="Courier New" w:hAnsi="Courier New" w:cs="Courier New" w:hint="default"/>
       </w:rPr>
     </w:lvl>
     <w:lvl w:ilvl="8" w:tplc="10000005" w:tentative="1">
@@ -2606,7 +2761,7 @@
         <w:ind w:left="6480" w:hanging="360"/>
       </w:pPr>
       <w:rPr>
-        <w:rFonts w:hint="default" w:ascii="Wingdings" w:hAnsi="Wingdings"/>
+        <w:rFonts w:ascii="Wingdings" w:hAnsi="Wingdings" w:hint="default"/>
       </w:rPr>
     </w:lvl>
   </w:abstractNum>
@@ -3001,7 +3156,7 @@
   <w:docDefaults>
     <w:rPrDefault>
       <w:rPr>
-        <w:rFonts w:asciiTheme="minorHAnsi" w:hAnsiTheme="minorHAnsi" w:eastAsiaTheme="minorHAnsi" w:cstheme="minorBidi"/>
+        <w:rFonts w:asciiTheme="minorHAnsi" w:eastAsiaTheme="minorHAnsi" w:hAnsiTheme="minorHAnsi" w:cstheme="minorBidi"/>
         <w:sz w:val="22"/>
         <w:szCs w:val="22"/>
         <w:lang w:val="nl-NL" w:eastAsia="en-US" w:bidi="ar-SA"/>
@@ -3016,14 +3171,14 @@
   <w:latentStyles w:defLockedState="0" w:defUIPriority="99" w:defSemiHidden="0" w:defUnhideWhenUsed="0" w:defQFormat="0" w:count="376">
     <w:lsdException w:name="Normal" w:uiPriority="0" w:qFormat="1"/>
     <w:lsdException w:name="heading 1" w:uiPriority="9" w:qFormat="1"/>
-    <w:lsdException w:name="heading 2" w:uiPriority="9" w:semiHidden="1" w:unhideWhenUsed="1" w:qFormat="1"/>
-    <w:lsdException w:name="heading 3" w:uiPriority="9" w:semiHidden="1" w:unhideWhenUsed="1" w:qFormat="1"/>
-    <w:lsdException w:name="heading 4" w:uiPriority="9" w:semiHidden="1" w:unhideWhenUsed="1" w:qFormat="1"/>
-    <w:lsdException w:name="heading 5" w:uiPriority="9" w:semiHidden="1" w:unhideWhenUsed="1" w:qFormat="1"/>
-    <w:lsdException w:name="heading 6" w:uiPriority="9" w:semiHidden="1" w:unhideWhenUsed="1" w:qFormat="1"/>
-    <w:lsdException w:name="heading 7" w:uiPriority="9" w:semiHidden="1" w:unhideWhenUsed="1" w:qFormat="1"/>
-    <w:lsdException w:name="heading 8" w:uiPriority="9" w:semiHidden="1" w:unhideWhenUsed="1" w:qFormat="1"/>
-    <w:lsdException w:name="heading 9" w:uiPriority="9" w:semiHidden="1" w:unhideWhenUsed="1" w:qFormat="1"/>
+    <w:lsdException w:name="heading 2" w:semiHidden="1" w:uiPriority="9" w:unhideWhenUsed="1" w:qFormat="1"/>
+    <w:lsdException w:name="heading 3" w:semiHidden="1" w:uiPriority="9" w:unhideWhenUsed="1" w:qFormat="1"/>
+    <w:lsdException w:name="heading 4" w:semiHidden="1" w:uiPriority="9" w:unhideWhenUsed="1" w:qFormat="1"/>
+    <w:lsdException w:name="heading 5" w:semiHidden="1" w:uiPriority="9" w:unhideWhenUsed="1" w:qFormat="1"/>
+    <w:lsdException w:name="heading 6" w:semiHidden="1" w:uiPriority="9" w:unhideWhenUsed="1" w:qFormat="1"/>
+    <w:lsdException w:name="heading 7" w:semiHidden="1" w:uiPriority="9" w:unhideWhenUsed="1" w:qFormat="1"/>
+    <w:lsdException w:name="heading 8" w:semiHidden="1" w:uiPriority="9" w:unhideWhenUsed="1" w:qFormat="1"/>
+    <w:lsdException w:name="heading 9" w:semiHidden="1" w:uiPriority="9" w:unhideWhenUsed="1" w:qFormat="1"/>
     <w:lsdException w:name="index 1" w:semiHidden="1" w:unhideWhenUsed="1"/>
     <w:lsdException w:name="index 2" w:semiHidden="1" w:unhideWhenUsed="1"/>
     <w:lsdException w:name="index 3" w:semiHidden="1" w:unhideWhenUsed="1"/>
@@ -3033,22 +3188,22 @@
     <w:lsdException w:name="index 7" w:semiHidden="1" w:unhideWhenUsed="1"/>
     <w:lsdException w:name="index 8" w:semiHidden="1" w:unhideWhenUsed="1"/>
     <w:lsdException w:name="index 9" w:semiHidden="1" w:unhideWhenUsed="1"/>
-    <w:lsdException w:name="toc 1" w:uiPriority="39" w:semiHidden="1" w:unhideWhenUsed="1"/>
-    <w:lsdException w:name="toc 2" w:uiPriority="39" w:semiHidden="1" w:unhideWhenUsed="1"/>
-    <w:lsdException w:name="toc 3" w:uiPriority="39" w:semiHidden="1" w:unhideWhenUsed="1"/>
-    <w:lsdException w:name="toc 4" w:uiPriority="39" w:semiHidden="1" w:unhideWhenUsed="1"/>
-    <w:lsdException w:name="toc 5" w:uiPriority="39" w:semiHidden="1" w:unhideWhenUsed="1"/>
-    <w:lsdException w:name="toc 6" w:uiPriority="39" w:semiHidden="1" w:unhideWhenUsed="1"/>
-    <w:lsdException w:name="toc 7" w:uiPriority="39" w:semiHidden="1" w:unhideWhenUsed="1"/>
-    <w:lsdException w:name="toc 8" w:uiPriority="39" w:semiHidden="1" w:unhideWhenUsed="1"/>
-    <w:lsdException w:name="toc 9" w:uiPriority="39" w:semiHidden="1" w:unhideWhenUsed="1"/>
+    <w:lsdException w:name="toc 1" w:semiHidden="1" w:uiPriority="39" w:unhideWhenUsed="1"/>
+    <w:lsdException w:name="toc 2" w:semiHidden="1" w:uiPriority="39" w:unhideWhenUsed="1"/>
+    <w:lsdException w:name="toc 3" w:semiHidden="1" w:uiPriority="39" w:unhideWhenUsed="1"/>
+    <w:lsdException w:name="toc 4" w:semiHidden="1" w:uiPriority="39" w:unhideWhenUsed="1"/>
+    <w:lsdException w:name="toc 5" w:semiHidden="1" w:uiPriority="39" w:unhideWhenUsed="1"/>
+    <w:lsdException w:name="toc 6" w:semiHidden="1" w:uiPriority="39" w:unhideWhenUsed="1"/>
+    <w:lsdException w:name="toc 7" w:semiHidden="1" w:uiPriority="39" w:unhideWhenUsed="1"/>
+    <w:lsdException w:name="toc 8" w:semiHidden="1" w:uiPriority="39" w:unhideWhenUsed="1"/>
+    <w:lsdException w:name="toc 9" w:semiHidden="1" w:uiPriority="39" w:unhideWhenUsed="1"/>
     <w:lsdException w:name="Normal Indent" w:semiHidden="1" w:unhideWhenUsed="1"/>
     <w:lsdException w:name="footnote text" w:semiHidden="1" w:unhideWhenUsed="1"/>
     <w:lsdException w:name="annotation text" w:semiHidden="1" w:unhideWhenUsed="1"/>
     <w:lsdException w:name="header" w:semiHidden="1" w:unhideWhenUsed="1"/>
     <w:lsdException w:name="footer" w:semiHidden="1" w:unhideWhenUsed="1"/>
     <w:lsdException w:name="index heading" w:semiHidden="1" w:unhideWhenUsed="1"/>
-    <w:lsdException w:name="caption" w:uiPriority="35" w:semiHidden="1" w:unhideWhenUsed="1" w:qFormat="1"/>
+    <w:lsdException w:name="caption" w:semiHidden="1" w:uiPriority="35" w:unhideWhenUsed="1" w:qFormat="1"/>
     <w:lsdException w:name="table of figures" w:semiHidden="1" w:unhideWhenUsed="1"/>
     <w:lsdException w:name="envelope address" w:semiHidden="1" w:unhideWhenUsed="1"/>
     <w:lsdException w:name="envelope return" w:semiHidden="1" w:unhideWhenUsed="1"/>
@@ -3079,7 +3234,7 @@
     <w:lsdException w:name="Title" w:uiPriority="10" w:qFormat="1"/>
     <w:lsdException w:name="Closing" w:semiHidden="1" w:unhideWhenUsed="1"/>
     <w:lsdException w:name="Signature" w:semiHidden="1" w:unhideWhenUsed="1"/>
-    <w:lsdException w:name="Default Paragraph Font" w:uiPriority="1" w:semiHidden="1" w:unhideWhenUsed="1"/>
+    <w:lsdException w:name="Default Paragraph Font" w:semiHidden="1" w:uiPriority="1" w:unhideWhenUsed="1"/>
     <w:lsdException w:name="Body Text" w:semiHidden="1" w:unhideWhenUsed="1"/>
     <w:lsdException w:name="Body Text Indent" w:semiHidden="1" w:unhideWhenUsed="1"/>
     <w:lsdException w:name="List Continue" w:semiHidden="1" w:unhideWhenUsed="1"/>
@@ -3279,8 +3434,8 @@
     <w:lsdException w:name="Subtle Reference" w:uiPriority="31" w:qFormat="1"/>
     <w:lsdException w:name="Intense Reference" w:uiPriority="32" w:qFormat="1"/>
     <w:lsdException w:name="Book Title" w:uiPriority="33" w:qFormat="1"/>
-    <w:lsdException w:name="Bibliography" w:uiPriority="37" w:semiHidden="1" w:unhideWhenUsed="1"/>
-    <w:lsdException w:name="TOC Heading" w:uiPriority="39" w:semiHidden="1" w:unhideWhenUsed="1" w:qFormat="1"/>
+    <w:lsdException w:name="Bibliography" w:semiHidden="1" w:uiPriority="37" w:unhideWhenUsed="1"/>
+    <w:lsdException w:name="TOC Heading" w:semiHidden="1" w:uiPriority="39" w:unhideWhenUsed="1" w:qFormat="1"/>
     <w:lsdException w:name="Plain Table 1" w:uiPriority="41"/>
     <w:lsdException w:name="Plain Table 2" w:uiPriority="42"/>
     <w:lsdException w:name="Plain Table 3" w:uiPriority="43"/>
@@ -3391,7 +3546,7 @@
     <w:lsdException w:name="Unresolved Mention" w:semiHidden="1" w:unhideWhenUsed="1"/>
     <w:lsdException w:name="Smart Link" w:semiHidden="1" w:unhideWhenUsed="1"/>
   </w:latentStyles>
-  <w:style w:type="paragraph" w:styleId="Standaard" w:default="1">
+  <w:style w:type="paragraph" w:default="1" w:styleId="Standaard">
     <w:name w:val="Normal"/>
     <w:qFormat/>
     <w:rsid w:val="00B44264"/>
@@ -3488,12 +3643,12 @@
       <w:color w:val="000000" w:themeColor="text1"/>
     </w:rPr>
   </w:style>
-  <w:style w:type="character" w:styleId="Standaardalinea-lettertype" w:default="1">
+  <w:style w:type="character" w:default="1" w:styleId="Standaardalinea-lettertype">
     <w:name w:val="Default Paragraph Font"/>
     <w:uiPriority w:val="1"/>
     <w:unhideWhenUsed/>
   </w:style>
-  <w:style w:type="table" w:styleId="Standaardtabel" w:default="1">
+  <w:style w:type="table" w:default="1" w:styleId="Standaardtabel">
     <w:name w:val="Normal Table"/>
     <w:uiPriority w:val="99"/>
     <w:semiHidden/>
@@ -3508,7 +3663,7 @@
       </w:tblCellMar>
     </w:tblPr>
   </w:style>
-  <w:style w:type="numbering" w:styleId="Geenlijst" w:default="1">
+  <w:style w:type="numbering" w:default="1" w:styleId="Geenlijst">
     <w:name w:val="No List"/>
     <w:uiPriority w:val="99"/>
     <w:semiHidden/>
@@ -3529,7 +3684,7 @@
       <w:spacing w:after="0" w:line="240" w:lineRule="auto"/>
     </w:pPr>
   </w:style>
-  <w:style w:type="character" w:styleId="KoptekstChar" w:customStyle="1">
+  <w:style w:type="character" w:customStyle="1" w:styleId="KoptekstChar">
     <w:name w:val="Koptekst Char"/>
     <w:basedOn w:val="Standaardalinea-lettertype"/>
     <w:link w:val="Koptekst"/>
@@ -3551,7 +3706,7 @@
       <w:spacing w:after="0" w:line="240" w:lineRule="auto"/>
     </w:pPr>
   </w:style>
-  <w:style w:type="character" w:styleId="VoettekstChar" w:customStyle="1">
+  <w:style w:type="character" w:customStyle="1" w:styleId="VoettekstChar">
     <w:name w:val="Voettekst Char"/>
     <w:basedOn w:val="Standaardalinea-lettertype"/>
     <w:link w:val="Voettekst"/>
@@ -3568,12 +3723,12 @@
     </w:pPr>
     <w:tblPr>
       <w:tblBorders>
-        <w:top w:val="single" w:color="auto" w:sz="4" w:space="0"/>
-        <w:left w:val="single" w:color="auto" w:sz="4" w:space="0"/>
-        <w:bottom w:val="single" w:color="auto" w:sz="4" w:space="0"/>
-        <w:right w:val="single" w:color="auto" w:sz="4" w:space="0"/>
-        <w:insideH w:val="single" w:color="auto" w:sz="4" w:space="0"/>
-        <w:insideV w:val="single" w:color="auto" w:sz="4" w:space="0"/>
+        <w:top w:val="single" w:sz="4" w:space="0" w:color="auto"/>
+        <w:left w:val="single" w:sz="4" w:space="0" w:color="auto"/>
+        <w:bottom w:val="single" w:sz="4" w:space="0" w:color="auto"/>
+        <w:right w:val="single" w:sz="4" w:space="0" w:color="auto"/>
+        <w:insideH w:val="single" w:sz="4" w:space="0" w:color="auto"/>
+        <w:insideV w:val="single" w:sz="4" w:space="0" w:color="auto"/>
       </w:tblBorders>
     </w:tblPr>
   </w:style>
@@ -3588,7 +3743,7 @@
       <w:contextualSpacing/>
     </w:pPr>
   </w:style>
-  <w:style w:type="character" w:styleId="Kop1Char" w:customStyle="1">
+  <w:style w:type="character" w:customStyle="1" w:styleId="Kop1Char">
     <w:name w:val="Kop 1 Char"/>
     <w:basedOn w:val="Standaardalinea-lettertype"/>
     <w:link w:val="Kop1"/>
@@ -3604,7 +3759,7 @@
       <w:lang w:eastAsia="nl-NL"/>
     </w:rPr>
   </w:style>
-  <w:style w:type="character" w:styleId="Kop2Char" w:customStyle="1">
+  <w:style w:type="character" w:customStyle="1" w:styleId="Kop2Char">
     <w:name w:val="Kop 2 Char"/>
     <w:basedOn w:val="Standaardalinea-lettertype"/>
     <w:link w:val="Kop2"/>
@@ -3617,7 +3772,7 @@
       <w:szCs w:val="26"/>
     </w:rPr>
   </w:style>
-  <w:style w:type="character" w:styleId="Kop3Char" w:customStyle="1">
+  <w:style w:type="character" w:customStyle="1" w:styleId="Kop3Char">
     <w:name w:val="Kop 3 Char"/>
     <w:basedOn w:val="Standaardalinea-lettertype"/>
     <w:link w:val="Kop3"/>
@@ -3630,7 +3785,7 @@
       <w:szCs w:val="24"/>
     </w:rPr>
   </w:style>
-  <w:style w:type="character" w:styleId="Kop4Char" w:customStyle="1">
+  <w:style w:type="character" w:customStyle="1" w:styleId="Kop4Char">
     <w:name w:val="Kop 4 Char"/>
     <w:basedOn w:val="Standaardalinea-lettertype"/>
     <w:link w:val="Kop4"/>
@@ -3661,7 +3816,7 @@
       <w:szCs w:val="16"/>
     </w:rPr>
   </w:style>
-  <w:style w:type="character" w:styleId="BallontekstChar" w:customStyle="1">
+  <w:style w:type="character" w:customStyle="1" w:styleId="BallontekstChar">
     <w:name w:val="Ballontekst Char"/>
     <w:basedOn w:val="Standaardalinea-lettertype"/>
     <w:link w:val="Ballontekst"/>
@@ -3728,13 +3883,13 @@
     <w:rsid w:val="00DD7202"/>
     <w:pPr>
       <w:pBdr>
-        <w:bottom w:val="single" w:color="5B9BD5" w:themeColor="accent1" w:sz="8" w:space="4"/>
+        <w:bottom w:val="single" w:sz="8" w:space="4" w:color="5B9BD5" w:themeColor="accent1"/>
       </w:pBdr>
       <w:spacing w:after="300" w:line="240" w:lineRule="auto"/>
       <w:contextualSpacing/>
     </w:pPr>
     <w:rPr>
-      <w:rFonts w:asciiTheme="majorHAnsi" w:hAnsiTheme="majorHAnsi" w:eastAsiaTheme="majorEastAsia" w:cstheme="majorBidi"/>
+      <w:rFonts w:asciiTheme="majorHAnsi" w:eastAsiaTheme="majorEastAsia" w:hAnsiTheme="majorHAnsi" w:cstheme="majorBidi"/>
       <w:color w:val="323E4F" w:themeColor="text2" w:themeShade="BF"/>
       <w:spacing w:val="5"/>
       <w:kern w:val="28"/>
@@ -3742,14 +3897,14 @@
       <w:szCs w:val="52"/>
     </w:rPr>
   </w:style>
-  <w:style w:type="character" w:styleId="TitelChar" w:customStyle="1">
+  <w:style w:type="character" w:customStyle="1" w:styleId="TitelChar">
     <w:name w:val="Titel Char"/>
     <w:basedOn w:val="Standaardalinea-lettertype"/>
     <w:link w:val="Titel"/>
     <w:uiPriority w:val="10"/>
     <w:rsid w:val="00DD7202"/>
     <w:rPr>
-      <w:rFonts w:asciiTheme="majorHAnsi" w:hAnsiTheme="majorHAnsi" w:eastAsiaTheme="majorEastAsia" w:cstheme="majorBidi"/>
+      <w:rFonts w:asciiTheme="majorHAnsi" w:eastAsiaTheme="majorEastAsia" w:hAnsiTheme="majorHAnsi" w:cstheme="majorBidi"/>
       <w:color w:val="323E4F" w:themeColor="text2" w:themeShade="BF"/>
       <w:spacing w:val="5"/>
       <w:kern w:val="28"/>
@@ -3771,7 +3926,7 @@
       </w:numPr>
     </w:pPr>
     <w:rPr>
-      <w:rFonts w:asciiTheme="majorHAnsi" w:hAnsiTheme="majorHAnsi" w:eastAsiaTheme="majorEastAsia" w:cstheme="majorBidi"/>
+      <w:rFonts w:asciiTheme="majorHAnsi" w:eastAsiaTheme="majorEastAsia" w:hAnsiTheme="majorHAnsi" w:cstheme="majorBidi"/>
       <w:i/>
       <w:iCs/>
       <w:color w:val="5B9BD5" w:themeColor="accent1"/>
@@ -3780,14 +3935,14 @@
       <w:szCs w:val="24"/>
     </w:rPr>
   </w:style>
-  <w:style w:type="character" w:styleId="OndertitelChar" w:customStyle="1">
+  <w:style w:type="character" w:customStyle="1" w:styleId="OndertitelChar">
     <w:name w:val="Ondertitel Char"/>
     <w:basedOn w:val="Standaardalinea-lettertype"/>
     <w:link w:val="Ondertitel"/>
     <w:uiPriority w:val="11"/>
     <w:rsid w:val="00DD7202"/>
     <w:rPr>
-      <w:rFonts w:asciiTheme="majorHAnsi" w:hAnsiTheme="majorHAnsi" w:eastAsiaTheme="majorEastAsia" w:cstheme="majorBidi"/>
+      <w:rFonts w:asciiTheme="majorHAnsi" w:eastAsiaTheme="majorEastAsia" w:hAnsiTheme="majorHAnsi" w:cstheme="majorBidi"/>
       <w:i/>
       <w:iCs/>
       <w:color w:val="5B9BD5" w:themeColor="accent1"/>
@@ -3824,7 +3979,7 @@
       <w:szCs w:val="24"/>
     </w:rPr>
   </w:style>
-  <w:style w:type="character" w:styleId="TekstopmerkingChar" w:customStyle="1">
+  <w:style w:type="character" w:customStyle="1" w:styleId="TekstopmerkingChar">
     <w:name w:val="Tekst opmerking Char"/>
     <w:basedOn w:val="Standaardalinea-lettertype"/>
     <w:link w:val="Tekstopmerking"/>
@@ -3852,7 +4007,7 @@
       <w:szCs w:val="20"/>
     </w:rPr>
   </w:style>
-  <w:style w:type="character" w:styleId="OnderwerpvanopmerkingChar" w:customStyle="1">
+  <w:style w:type="character" w:customStyle="1" w:styleId="OnderwerpvanopmerkingChar">
     <w:name w:val="Onderwerp van opmerking Char"/>
     <w:basedOn w:val="TekstopmerkingChar"/>
     <w:link w:val="Onderwerpvanopmerking"/>
@@ -3866,7 +4021,7 @@
       <w:szCs w:val="20"/>
     </w:rPr>
   </w:style>
-  <w:style w:type="character" w:styleId="lewnzc" w:customStyle="1">
+  <w:style w:type="character" w:customStyle="1" w:styleId="lewnzc">
     <w:name w:val="lewnzc"/>
     <w:basedOn w:val="Standaardalinea-lettertype"/>
     <w:rsid w:val="003A1469"/>
@@ -3882,7 +4037,7 @@
       <w:iCs/>
     </w:rPr>
   </w:style>
-  <w:style w:type="character" w:styleId="tlssbb" w:customStyle="1">
+  <w:style w:type="character" w:customStyle="1" w:styleId="tlssbb">
     <w:name w:val="tlssbb"/>
     <w:basedOn w:val="Standaardalinea-lettertype"/>
     <w:rsid w:val="00B2286A"/>
@@ -4152,10 +4307,6 @@
 </file>
 
 <file path=customXml/item1.xml><?xml version="1.0" encoding="utf-8"?>
-<b:Sources xmlns:b="http://schemas.openxmlformats.org/officeDocument/2006/bibliography" xmlns="http://schemas.openxmlformats.org/officeDocument/2006/bibliography" SelectedStyle="\APASixthEditionOfficeOnline.xsl" StyleName="APA" Version="6"/>
-</file>
-
-<file path=customXml/item2.xml><?xml version="1.0" encoding="utf-8"?>
 <?mso-contentType ?>
 <FormTemplates xmlns="http://schemas.microsoft.com/sharepoint/v3/contenttype/forms">
   <Display>DocumentLibraryForm</Display>
@@ -4164,13 +4315,11 @@
 </FormTemplates>
 </file>
 
-<file path=customXml/item3.xml><?xml version="1.0" encoding="utf-8"?>
-<p:properties xmlns:p="http://schemas.microsoft.com/office/2006/metadata/properties" xmlns:xsi="http://www.w3.org/2001/XMLSchema-instance" xmlns:pc="http://schemas.microsoft.com/office/infopath/2007/PartnerControls">
-  <documentManagement/>
-</p:properties>
+<file path=customXml/item2.xml><?xml version="1.0" encoding="utf-8"?>
+<b:Sources xmlns:b="http://schemas.openxmlformats.org/officeDocument/2006/bibliography" xmlns="http://schemas.openxmlformats.org/officeDocument/2006/bibliography" SelectedStyle="\APASixthEditionOfficeOnline.xsl" StyleName="APA" Version="6"/>
 </file>
 
-<file path=customXml/item4.xml><?xml version="1.0" encoding="utf-8"?>
+<file path=customXml/item3.xml><?xml version="1.0" encoding="utf-8"?>
 <ct:contentTypeSchema xmlns:ct="http://schemas.microsoft.com/office/2006/metadata/contentType" xmlns:ma="http://schemas.microsoft.com/office/2006/metadata/properties/metaAttributes" ct:_="" ma:_="" ma:contentTypeName="Document" ma:contentTypeID="0x010100F3A0A6556D891846A5E7990F567EB0C4" ma:contentTypeVersion="4" ma:contentTypeDescription="Een nieuw document maken." ma:contentTypeScope="" ma:versionID="63eac58bbca023c420c8f548669a5580">
   <xsd:schema xmlns:xsd="http://www.w3.org/2001/XMLSchema" xmlns:xs="http://www.w3.org/2001/XMLSchema" xmlns:p="http://schemas.microsoft.com/office/2006/metadata/properties" xmlns:ns2="15ab1fb3-573a-419f-a3fd-7ffafb39fdcf" targetNamespace="http://schemas.microsoft.com/office/2006/metadata/properties" ma:root="true" ma:fieldsID="b141c0b2baba5699d2ec8361ad04e0a0" ns2:_="">
     <xsd:import namespace="15ab1fb3-573a-419f-a3fd-7ffafb39fdcf"/>
@@ -4314,7 +4463,21 @@
 </ct:contentTypeSchema>
 </file>
 
+<file path=customXml/item4.xml><?xml version="1.0" encoding="utf-8"?>
+<p:properties xmlns:p="http://schemas.microsoft.com/office/2006/metadata/properties" xmlns:xsi="http://www.w3.org/2001/XMLSchema-instance" xmlns:pc="http://schemas.microsoft.com/office/infopath/2007/PartnerControls">
+  <documentManagement/>
+</p:properties>
+</file>
+
 <file path=customXml/itemProps1.xml><?xml version="1.0" encoding="utf-8"?>
+<ds:datastoreItem xmlns:ds="http://schemas.openxmlformats.org/officeDocument/2006/customXml" ds:itemID="{94933D0F-EA0E-4450-A1FF-8FB5BF56A457}">
+  <ds:schemaRefs>
+    <ds:schemaRef ds:uri="http://schemas.microsoft.com/sharepoint/v3/contenttype/forms"/>
+  </ds:schemaRefs>
+</ds:datastoreItem>
+</file>
+
+<file path=customXml/itemProps2.xml><?xml version="1.0" encoding="utf-8"?>
 <ds:datastoreItem xmlns:ds="http://schemas.openxmlformats.org/officeDocument/2006/customXml" ds:itemID="{72B7D650-2FAA-4D72-B587-235E59E6AC26}">
   <ds:schemaRefs>
     <ds:schemaRef ds:uri="http://schemas.openxmlformats.org/officeDocument/2006/bibliography"/>
@@ -4322,25 +4485,29 @@
 </ds:datastoreItem>
 </file>
 
-<file path=customXml/itemProps2.xml><?xml version="1.0" encoding="utf-8"?>
-<ds:datastoreItem xmlns:ds="http://schemas.openxmlformats.org/officeDocument/2006/customXml" ds:itemID="{94933D0F-EA0E-4450-A1FF-8FB5BF56A457}">
+<file path=customXml/itemProps3.xml><?xml version="1.0" encoding="utf-8"?>
+<ds:datastoreItem xmlns:ds="http://schemas.openxmlformats.org/officeDocument/2006/customXml" ds:itemID="{5B73CB53-09AA-423A-AC11-501AFE187227}">
   <ds:schemaRefs>
-    <ds:schemaRef ds:uri="http://schemas.microsoft.com/sharepoint/v3/contenttype/forms"/>
-  </ds:schemaRefs>
-</ds:datastoreItem>
-</file>
-
-<file path=customXml/itemProps3.xml><?xml version="1.0" encoding="utf-8"?>
-<ds:datastoreItem xmlns:ds="http://schemas.openxmlformats.org/officeDocument/2006/customXml" ds:itemID="{B7B70FD9-0D3E-4B62-A3E1-F05C4C828D3B}">
-  <ds:schemaRefs>
+    <ds:schemaRef ds:uri="http://schemas.microsoft.com/office/2006/metadata/contentType"/>
+    <ds:schemaRef ds:uri="http://schemas.microsoft.com/office/2006/metadata/properties/metaAttributes"/>
+    <ds:schemaRef ds:uri="http://www.w3.org/2001/XMLSchema"/>
     <ds:schemaRef ds:uri="http://schemas.microsoft.com/office/2006/metadata/properties"/>
+    <ds:schemaRef ds:uri="15ab1fb3-573a-419f-a3fd-7ffafb39fdcf"/>
+    <ds:schemaRef ds:uri="http://schemas.microsoft.com/office/2006/documentManagement/types"/>
     <ds:schemaRef ds:uri="http://schemas.microsoft.com/office/infopath/2007/PartnerControls"/>
-    <ds:schemaRef ds:uri="32dd6115-ce5d-46b4-b638-9e7d5ca6cbee"/>
-    <ds:schemaRef ds:uri="094ecc41-7a37-40c9-8390-f18431712098"/>
+    <ds:schemaRef ds:uri="http://schemas.openxmlformats.org/package/2006/metadata/core-properties"/>
+    <ds:schemaRef ds:uri="http://purl.org/dc/elements/1.1/"/>
+    <ds:schemaRef ds:uri="http://purl.org/dc/terms/"/>
+    <ds:schemaRef ds:uri="http://schemas.microsoft.com/internal/obd"/>
   </ds:schemaRefs>
 </ds:datastoreItem>
 </file>
 
 <file path=customXml/itemProps4.xml><?xml version="1.0" encoding="utf-8"?>
-<ds:datastoreItem xmlns:ds="http://schemas.openxmlformats.org/officeDocument/2006/customXml" ds:itemID="{5B73CB53-09AA-423A-AC11-501AFE187227}"/>
+<ds:datastoreItem xmlns:ds="http://schemas.openxmlformats.org/officeDocument/2006/customXml" ds:itemID="{B7B70FD9-0D3E-4B62-A3E1-F05C4C828D3B}">
+  <ds:schemaRefs>
+    <ds:schemaRef ds:uri="http://schemas.microsoft.com/office/2006/metadata/properties"/>
+    <ds:schemaRef ds:uri="http://schemas.microsoft.com/office/infopath/2007/PartnerControls"/>
+  </ds:schemaRefs>
+</ds:datastoreItem>
 </file>
</xml_diff>